<commit_message>
Documentación problema C iniciada
</commit_message>
<xml_diff>
--- a/DALGO/docs/ProblemaA.docx
+++ b/DALGO/docs/ProblemaA.docx
@@ -10,6 +10,9 @@
           <w:lang w:val="es-MX"/>
         </w:rPr>
       </w:pPr>
+      <w:bookmarkStart w:id="0" w:name="OLE_LINK4"/>
+      <w:bookmarkStart w:id="1" w:name="OLE_LINK5"/>
+      <w:bookmarkStart w:id="2" w:name="OLE_LINK6"/>
       <w:r>
         <w:rPr>
           <w:b/>
@@ -538,6 +541,393 @@
         </w:rPr>
         <w:t>es y cambiarla de lugar k veces mientras que, en nuestra solución, solo debemos conocer el k que se quiere rotar y utilizar la función del reverso en el arreglo 3 veces.</w:t>
       </w:r>
+    </w:p>
+    <w:p>
+      <w:pPr>
+        <w:jc w:val="both"/>
+        <w:rPr>
+          <w:b/>
+          <w:sz w:val="20"/>
+          <w:lang w:val="es-MX"/>
+        </w:rPr>
+      </w:pPr>
+      <w:r>
+        <w:rPr>
+          <w:b/>
+          <w:sz w:val="20"/>
+          <w:lang w:val="es-MX"/>
+        </w:rPr>
+        <w:t>Anotacione</w:t>
+      </w:r>
+      <w:r>
+        <w:rPr>
+          <w:b/>
+          <w:sz w:val="20"/>
+          <w:lang w:val="es-MX"/>
+        </w:rPr>
+        <w:t>s</w:t>
+      </w:r>
+    </w:p>
+    <w:p>
+      <w:pPr>
+        <w:jc w:val="both"/>
+        <w:rPr>
+          <w:b/>
+          <w:sz w:val="20"/>
+          <w:lang w:val="es-MX"/>
+        </w:rPr>
+      </w:pPr>
+      <w:r>
+        <w:rPr>
+          <w:b/>
+          <w:sz w:val="20"/>
+          <w:lang w:val="es-MX"/>
+        </w:rPr>
+        <w:t>Contexto:</w:t>
+      </w:r>
+    </w:p>
+    <w:p>
+      <w:pPr>
+        <w:jc w:val="both"/>
+        <w:rPr>
+          <w:lang w:val="es-MX"/>
+        </w:rPr>
+      </w:pPr>
+      <m:oMath>
+        <m:r>
+          <m:rPr>
+            <m:sty m:val="p"/>
+          </m:rPr>
+          <w:rPr>
+            <w:rFonts w:ascii="Cambria Math" w:hAnsi="Cambria Math"/>
+            <w:lang w:val="es-MX"/>
+          </w:rPr>
+          <m:t>Ctx C: a[0..n-1] : nat</m:t>
+        </m:r>
+        <m:r>
+          <m:rPr>
+            <m:sty m:val="p"/>
+          </m:rPr>
+          <w:rPr>
+            <w:rFonts w:ascii="Cambria Math" w:hAnsi="Cambria Math"/>
+            <w:lang w:val="es-MX"/>
+          </w:rPr>
+          <m:t xml:space="preserve"> </m:t>
+        </m:r>
+        <m:r>
+          <m:rPr>
+            <m:sty m:val="p"/>
+          </m:rPr>
+          <w:rPr>
+            <w:rFonts w:ascii="Cambria Math" w:hAnsi="Cambria Math"/>
+            <w:lang w:val="es-MX"/>
+          </w:rPr>
+          <m:t>∧ pq:nat ∧ k:int ∧0≤p&lt;q≤n</m:t>
+        </m:r>
+      </m:oMath>
+      <w:r>
+        <w:rPr>
+          <w:b/>
+          <w:sz w:val="20"/>
+          <w:lang w:val="es-MX"/>
+        </w:rPr>
+        <w:t xml:space="preserve"> </w:t>
+      </w:r>
+      <w:r>
+        <w:rPr>
+          <w:lang w:val="es-MX"/>
+        </w:rPr>
+        <w:t xml:space="preserve"> </w:t>
+      </w:r>
+    </w:p>
+    <w:p>
+      <w:pPr>
+        <w:jc w:val="both"/>
+        <w:rPr>
+          <w:sz w:val="20"/>
+          <w:lang w:val="es-MX"/>
+        </w:rPr>
+      </w:pPr>
+      <w:r>
+        <w:rPr>
+          <w:sz w:val="20"/>
+          <w:lang w:val="es-MX"/>
+        </w:rPr>
+        <w:t>Se define este contexto para el problema en donde se tiene un arreglo a de tamaño n y unas variables p, q y k que representan mi rango a modificar y la rotación a realizar.</w:t>
+      </w:r>
+    </w:p>
+    <w:p>
+      <w:pPr>
+        <w:jc w:val="both"/>
+        <w:rPr>
+          <w:b/>
+          <w:sz w:val="20"/>
+          <w:lang w:val="es-MX"/>
+        </w:rPr>
+      </w:pPr>
+      <w:r>
+        <w:rPr>
+          <w:b/>
+          <w:sz w:val="20"/>
+          <w:lang w:val="es-MX"/>
+        </w:rPr>
+        <w:t>Precondición</w:t>
+      </w:r>
+      <w:r>
+        <w:rPr>
+          <w:b/>
+          <w:sz w:val="20"/>
+          <w:lang w:val="es-MX"/>
+        </w:rPr>
+        <w:t>:</w:t>
+      </w:r>
+    </w:p>
+    <w:p>
+      <w:pPr>
+        <w:jc w:val="both"/>
+        <w:rPr>
+          <w:b/>
+          <w:sz w:val="18"/>
+          <w:lang w:val="es-MX"/>
+        </w:rPr>
+      </w:pPr>
+      <w:proofErr w:type="spellStart"/>
+      <w:proofErr w:type="gramStart"/>
+      <w:r>
+        <w:rPr>
+          <w:b/>
+          <w:sz w:val="18"/>
+          <w:lang w:val="es-MX"/>
+        </w:rPr>
+        <w:t>rotateDer</w:t>
+      </w:r>
+      <w:proofErr w:type="spellEnd"/>
+      <w:proofErr w:type="gramEnd"/>
+      <w:r>
+        <w:rPr>
+          <w:b/>
+          <w:sz w:val="18"/>
+          <w:lang w:val="es-MX"/>
+        </w:rPr>
+        <w:t xml:space="preserve">() </w:t>
+      </w:r>
+      <w:proofErr w:type="spellStart"/>
+      <w:r>
+        <w:rPr>
+          <w:b/>
+          <w:sz w:val="18"/>
+          <w:lang w:val="es-MX"/>
+        </w:rPr>
+        <w:t>rotateIzq</w:t>
+      </w:r>
+      <w:proofErr w:type="spellEnd"/>
+      <w:r>
+        <w:rPr>
+          <w:b/>
+          <w:sz w:val="18"/>
+          <w:lang w:val="es-MX"/>
+        </w:rPr>
+        <w:t>()</w:t>
+      </w:r>
+      <w:r>
+        <w:rPr>
+          <w:b/>
+          <w:sz w:val="18"/>
+          <w:lang w:val="es-MX"/>
+        </w:rPr>
+        <w:t>:</w:t>
+      </w:r>
+    </w:p>
+    <w:p>
+      <w:pPr>
+        <w:jc w:val="both"/>
+        <w:rPr>
+          <w:lang w:val="es-MX"/>
+        </w:rPr>
+      </w:pPr>
+      <m:oMath>
+        <m:r>
+          <m:rPr>
+            <m:sty m:val="p"/>
+          </m:rPr>
+          <w:rPr>
+            <w:rFonts w:ascii="Cambria Math" w:hAnsi="Cambria Math"/>
+            <w:lang w:val="es-MX"/>
+          </w:rPr>
+          <m:t>Pre Q: True</m:t>
+        </m:r>
+      </m:oMath>
+      <w:r>
+        <w:rPr>
+          <w:lang w:val="es-MX"/>
+        </w:rPr>
+        <w:t xml:space="preserve"> </w:t>
+      </w:r>
+    </w:p>
+    <w:p>
+      <w:pPr>
+        <w:jc w:val="both"/>
+        <w:rPr>
+          <w:sz w:val="20"/>
+          <w:lang w:val="es-MX"/>
+        </w:rPr>
+      </w:pPr>
+      <w:r>
+        <w:rPr>
+          <w:sz w:val="20"/>
+          <w:lang w:val="es-MX"/>
+        </w:rPr>
+        <w:t>Se define este contexto para el problema en donde se tiene un arreglo a de tamaño n y unas variables p, q y k que representan mi rango a modificar y la rotación a realizar.</w:t>
+      </w:r>
+    </w:p>
+    <w:p>
+      <w:pPr>
+        <w:jc w:val="both"/>
+        <w:rPr>
+          <w:b/>
+          <w:sz w:val="20"/>
+          <w:lang w:val="es-MX"/>
+        </w:rPr>
+      </w:pPr>
+      <w:r>
+        <w:rPr>
+          <w:b/>
+          <w:sz w:val="20"/>
+          <w:lang w:val="es-MX"/>
+        </w:rPr>
+        <w:t xml:space="preserve">Post </w:t>
+      </w:r>
+      <w:proofErr w:type="gramStart"/>
+      <w:r>
+        <w:rPr>
+          <w:b/>
+          <w:sz w:val="20"/>
+          <w:lang w:val="es-MX"/>
+        </w:rPr>
+        <w:t xml:space="preserve">condición </w:t>
+      </w:r>
+      <w:r>
+        <w:rPr>
+          <w:b/>
+          <w:sz w:val="20"/>
+          <w:lang w:val="es-MX"/>
+        </w:rPr>
+        <w:t>:</w:t>
+      </w:r>
+      <w:proofErr w:type="gramEnd"/>
+    </w:p>
+    <w:p>
+      <w:pPr>
+        <w:jc w:val="both"/>
+        <w:rPr>
+          <w:b/>
+          <w:sz w:val="18"/>
+          <w:lang w:val="es-MX"/>
+        </w:rPr>
+      </w:pPr>
+      <w:bookmarkStart w:id="3" w:name="OLE_LINK1"/>
+      <w:bookmarkStart w:id="4" w:name="OLE_LINK2"/>
+      <w:bookmarkStart w:id="5" w:name="OLE_LINK3"/>
+      <w:proofErr w:type="spellStart"/>
+      <w:proofErr w:type="gramStart"/>
+      <w:r>
+        <w:rPr>
+          <w:b/>
+          <w:sz w:val="18"/>
+          <w:lang w:val="es-MX"/>
+        </w:rPr>
+        <w:t>rotateDer</w:t>
+      </w:r>
+      <w:proofErr w:type="spellEnd"/>
+      <w:proofErr w:type="gramEnd"/>
+      <w:r>
+        <w:rPr>
+          <w:b/>
+          <w:sz w:val="18"/>
+          <w:lang w:val="es-MX"/>
+        </w:rPr>
+        <w:t xml:space="preserve">() </w:t>
+      </w:r>
+      <w:proofErr w:type="spellStart"/>
+      <w:r>
+        <w:rPr>
+          <w:b/>
+          <w:sz w:val="18"/>
+          <w:lang w:val="es-MX"/>
+        </w:rPr>
+        <w:t>rotateIzq</w:t>
+      </w:r>
+      <w:proofErr w:type="spellEnd"/>
+      <w:r>
+        <w:rPr>
+          <w:b/>
+          <w:sz w:val="18"/>
+          <w:lang w:val="es-MX"/>
+        </w:rPr>
+        <w:t>()</w:t>
+      </w:r>
+      <w:r>
+        <w:rPr>
+          <w:b/>
+          <w:sz w:val="18"/>
+          <w:lang w:val="es-MX"/>
+        </w:rPr>
+        <w:t>:</w:t>
+      </w:r>
+    </w:p>
+    <w:bookmarkEnd w:id="3"/>
+    <w:bookmarkEnd w:id="4"/>
+    <w:bookmarkEnd w:id="5"/>
+    <w:p>
+      <w:pPr>
+        <w:jc w:val="both"/>
+        <w:rPr>
+          <w:lang w:val="es-MX"/>
+        </w:rPr>
+      </w:pPr>
+      <m:oMath>
+        <m:r>
+          <m:rPr>
+            <m:sty m:val="p"/>
+          </m:rPr>
+          <w:rPr>
+            <w:rFonts w:ascii="Cambria Math" w:hAnsi="Cambria Math"/>
+            <w:lang w:val="es-MX"/>
+          </w:rPr>
+          <m:t>Pre Q: True</m:t>
+        </m:r>
+      </m:oMath>
+      <w:r>
+        <w:rPr>
+          <w:lang w:val="es-MX"/>
+        </w:rPr>
+        <w:t xml:space="preserve"> </w:t>
+      </w:r>
+    </w:p>
+    <w:p>
+      <w:pPr>
+        <w:jc w:val="both"/>
+        <w:rPr>
+          <w:sz w:val="20"/>
+          <w:lang w:val="es-MX"/>
+        </w:rPr>
+      </w:pPr>
+      <w:r>
+        <w:rPr>
+          <w:sz w:val="20"/>
+          <w:lang w:val="es-MX"/>
+        </w:rPr>
+        <w:t>Se define este contexto para el problema en donde se tiene un arreglo a de tamaño n y unas variables p, q y k que representan mi rango a modificar y la rotación a realizar.</w:t>
+      </w:r>
+    </w:p>
+    <w:p>
+      <w:pPr>
+        <w:jc w:val="both"/>
+        <w:rPr>
+          <w:sz w:val="20"/>
+          <w:lang w:val="es-MX"/>
+        </w:rPr>
+      </w:pPr>
     </w:p>
     <w:p>
       <w:pPr>
@@ -756,6 +1146,7 @@
           <w:b/>
           <w:sz w:val="20"/>
         </w:rPr>
+        <w:lastRenderedPageBreak/>
         <w:t>Temporal:</w:t>
       </w:r>
     </w:p>
@@ -813,17 +1204,7 @@
               <w:rFonts w:ascii="Cambria Math" w:eastAsiaTheme="minorEastAsia" w:hAnsi="Cambria Math"/>
               <w:sz w:val="20"/>
             </w:rPr>
-            <m:t>=θ</m:t>
-          </m:r>
-          <m:r>
-            <m:rPr>
-              <m:sty m:val="bi"/>
-            </m:rPr>
-            <w:rPr>
-              <w:rFonts w:ascii="Cambria Math" w:eastAsiaTheme="minorEastAsia" w:hAnsi="Cambria Math"/>
-              <w:sz w:val="20"/>
-            </w:rPr>
-            <m:t>(k*</m:t>
+            <m:t>=θ(k*</m:t>
           </m:r>
           <m:d>
             <m:dPr>
@@ -845,27 +1226,7 @@
                   <w:rFonts w:ascii="Cambria Math" w:eastAsiaTheme="minorEastAsia" w:hAnsi="Cambria Math"/>
                   <w:sz w:val="20"/>
                 </w:rPr>
-                <m:t>2</m:t>
-              </m:r>
-              <m:r>
-                <m:rPr>
-                  <m:sty m:val="bi"/>
-                </m:rPr>
-                <w:rPr>
-                  <w:rFonts w:ascii="Cambria Math" w:eastAsiaTheme="minorEastAsia" w:hAnsi="Cambria Math"/>
-                  <w:sz w:val="20"/>
-                </w:rPr>
-                <m:t>(p-q)</m:t>
-              </m:r>
-              <m:r>
-                <m:rPr>
-                  <m:sty m:val="bi"/>
-                </m:rPr>
-                <w:rPr>
-                  <w:rFonts w:ascii="Cambria Math" w:eastAsiaTheme="minorEastAsia" w:hAnsi="Cambria Math"/>
-                  <w:sz w:val="20"/>
-                </w:rPr>
-                <m:t>/2</m:t>
+                <m:t>2(p-q)/2</m:t>
               </m:r>
             </m:e>
           </m:d>
@@ -899,17 +1260,7 @@
                   <w:rFonts w:ascii="Cambria Math" w:eastAsiaTheme="minorEastAsia" w:hAnsi="Cambria Math"/>
                   <w:sz w:val="20"/>
                 </w:rPr>
-                <m:t>r</m:t>
-              </m:r>
-              <m:r>
-                <m:rPr>
-                  <m:sty m:val="bi"/>
-                </m:rPr>
-                <w:rPr>
-                  <w:rFonts w:ascii="Cambria Math" w:eastAsiaTheme="minorEastAsia" w:hAnsi="Cambria Math"/>
-                  <w:sz w:val="20"/>
-                </w:rPr>
-                <m:t>n</m:t>
+                <m:t>rn</m:t>
               </m:r>
             </m:e>
           </m:d>
@@ -1008,6 +1359,8 @@
         </w:rPr>
         <w:t xml:space="preserve"> veces la función reverse en el arreglo original. Al resultado se le divide entre dos debido a que el cambio de los valores de lugar se hace modificando dos posiciones en el arreglo. Finalmente, se multiplica por el número de rotaciones que se le quiere hacer al arreglo lo que en el peor caso sería </w:t>
       </w:r>
+      <w:bookmarkStart w:id="6" w:name="_GoBack"/>
+      <w:bookmarkEnd w:id="6"/>
     </w:p>
     <w:p>
       <w:pPr>
@@ -1132,18 +1485,12 @@
           <w:rFonts w:eastAsiaTheme="minorEastAsia"/>
           <w:sz w:val="20"/>
         </w:rPr>
-        <w:t xml:space="preserve"> tener un arreglo de tamaño máximo y una alta cantidad de rotaciones que involucren a una gran parte del arreglo</w:t>
-      </w:r>
-      <w:bookmarkStart w:id="0" w:name="_GoBack"/>
-      <w:bookmarkEnd w:id="0"/>
-      <w:r>
-        <w:rPr>
-          <w:rFonts w:eastAsiaTheme="minorEastAsia"/>
-          <w:sz w:val="20"/>
-        </w:rPr>
-        <w:t>.</w:t>
-      </w:r>
-    </w:p>
+        <w:t xml:space="preserve"> tener un arreglo de tamaño máximo y una alta cantidad de rotaciones que involucren a una gran parte del arreglo.</w:t>
+      </w:r>
+    </w:p>
+    <w:bookmarkEnd w:id="0"/>
+    <w:bookmarkEnd w:id="1"/>
+    <w:bookmarkEnd w:id="2"/>
     <w:p/>
     <w:sectPr>
       <w:pgSz w:w="11906" w:h="16838"/>
@@ -1314,7 +1661,7 @@
   <w:style w:type="paragraph" w:default="1" w:styleId="Normal">
     <w:name w:val="Normal"/>
     <w:qFormat/>
-    <w:rsid w:val="00B82A90"/>
+    <w:rsid w:val="00440AB6"/>
     <w:pPr>
       <w:spacing w:after="160" w:line="259" w:lineRule="auto"/>
     </w:pPr>
@@ -1378,6 +1725,16 @@
       <w:sz w:val="16"/>
       <w:szCs w:val="16"/>
       <w:lang w:val="es-ES"/>
+    </w:rPr>
+  </w:style>
+  <w:style w:type="character" w:styleId="Textodelmarcadordeposicin">
+    <w:name w:val="Placeholder Text"/>
+    <w:basedOn w:val="Fuentedeprrafopredeter"/>
+    <w:uiPriority w:val="99"/>
+    <w:semiHidden/>
+    <w:rsid w:val="00623A00"/>
+    <w:rPr>
+      <w:color w:val="808080"/>
     </w:rPr>
   </w:style>
 </w:styles>
@@ -1542,7 +1899,7 @@
   <w:style w:type="paragraph" w:default="1" w:styleId="Normal">
     <w:name w:val="Normal"/>
     <w:qFormat/>
-    <w:rsid w:val="00B82A90"/>
+    <w:rsid w:val="00440AB6"/>
     <w:pPr>
       <w:spacing w:after="160" w:line="259" w:lineRule="auto"/>
     </w:pPr>
@@ -1606,6 +1963,16 @@
       <w:sz w:val="16"/>
       <w:szCs w:val="16"/>
       <w:lang w:val="es-ES"/>
+    </w:rPr>
+  </w:style>
+  <w:style w:type="character" w:styleId="Textodelmarcadordeposicin">
+    <w:name w:val="Placeholder Text"/>
+    <w:basedOn w:val="Fuentedeprrafopredeter"/>
+    <w:uiPriority w:val="99"/>
+    <w:semiHidden/>
+    <w:rsid w:val="00623A00"/>
+    <w:rPr>
+      <w:color w:val="808080"/>
     </w:rPr>
   </w:style>
 </w:styles>

</xml_diff>